<commit_message>
Add Questions to Contents of Document
</commit_message>
<xml_diff>
--- a/Development/Writing/Inhaltsverzeichnis JAST.docx
+++ b/Development/Writing/Inhaltsverzeichnis JAST.docx
@@ -670,144 +670,258 @@
       <w:r>
         <w:t>CORS</w:t>
       </w:r>
+    </w:p>
+    <w:p>
+      <w:pPr>
+        <w:pStyle w:val="Listenabsatz"/>
+        <w:numPr>
+          <w:ilvl w:val="0"/>
+          <w:numId w:val="1"/>
+        </w:numPr>
+      </w:pPr>
+      <w:r>
+        <w:t>Statistiken</w:t>
+      </w:r>
+    </w:p>
+    <w:p>
+      <w:pPr>
+        <w:pStyle w:val="Listenabsatz"/>
+        <w:numPr>
+          <w:ilvl w:val="1"/>
+          <w:numId w:val="1"/>
+        </w:numPr>
+      </w:pPr>
+      <w:r>
+        <w:t>Darstellung mit den verwendeten Algorithmen</w:t>
+      </w:r>
+    </w:p>
+    <w:p>
+      <w:pPr>
+        <w:pStyle w:val="Listenabsatz"/>
+        <w:numPr>
+          <w:ilvl w:val="0"/>
+          <w:numId w:val="1"/>
+        </w:numPr>
+      </w:pPr>
+      <w:r>
+        <w:t>Layout</w:t>
+      </w:r>
+    </w:p>
+    <w:p>
+      <w:pPr>
+        <w:pStyle w:val="Listenabsatz"/>
+        <w:numPr>
+          <w:ilvl w:val="1"/>
+          <w:numId w:val="1"/>
+        </w:numPr>
+      </w:pPr>
+      <w:r>
+        <w:t>CSS/HTML</w:t>
+      </w:r>
+    </w:p>
+    <w:p>
+      <w:pPr>
+        <w:pStyle w:val="Listenabsatz"/>
+        <w:numPr>
+          <w:ilvl w:val="1"/>
+          <w:numId w:val="1"/>
+        </w:numPr>
+      </w:pPr>
+      <w:r>
+        <w:t>Javascript</w:t>
+      </w:r>
+    </w:p>
+    <w:p>
+      <w:pPr>
+        <w:pStyle w:val="Listenabsatz"/>
+        <w:numPr>
+          <w:ilvl w:val="1"/>
+          <w:numId w:val="1"/>
+        </w:numPr>
+      </w:pPr>
+      <w:r>
+        <w:t>Bootstrap</w:t>
+      </w:r>
+    </w:p>
+    <w:p>
+      <w:pPr>
+        <w:pStyle w:val="Listenabsatz"/>
+        <w:numPr>
+          <w:ilvl w:val="0"/>
+          <w:numId w:val="1"/>
+        </w:numPr>
+      </w:pPr>
+      <w:r>
+        <w:t>Security</w:t>
+      </w:r>
+    </w:p>
+    <w:p>
+      <w:pPr>
+        <w:pStyle w:val="Listenabsatz"/>
+        <w:numPr>
+          <w:ilvl w:val="0"/>
+          <w:numId w:val="1"/>
+        </w:numPr>
+      </w:pPr>
+      <w:r>
+        <w:t>Literatur- und/oder Quellenverzeichnis</w:t>
+      </w:r>
+    </w:p>
+    <w:p>
+      <w:pPr>
+        <w:pStyle w:val="Listenabsatz"/>
+        <w:numPr>
+          <w:ilvl w:val="0"/>
+          <w:numId w:val="1"/>
+        </w:numPr>
+      </w:pPr>
+      <w:r>
+        <w:t>Abbildungs-, Tabellen- und/oder Abkürzungsverzeichnis</w:t>
+      </w:r>
+    </w:p>
+    <w:p>
+      <w:pPr>
+        <w:pStyle w:val="Listenabsatz"/>
+        <w:numPr>
+          <w:ilvl w:val="0"/>
+          <w:numId w:val="1"/>
+        </w:numPr>
+      </w:pPr>
+      <w:r>
+        <w:t>Begleitprotokoll</w:t>
+      </w:r>
+    </w:p>
+    <w:p>
+      <w:pPr>
+        <w:pStyle w:val="Listenabsatz"/>
+        <w:numPr>
+          <w:ilvl w:val="0"/>
+          <w:numId w:val="1"/>
+        </w:numPr>
+      </w:pPr>
+      <w:r>
+        <w:t>Anhang</w:t>
+      </w:r>
+    </w:p>
+    <w:p/>
+    <w:p/>
+    <w:p>
+      <w:r>
+        <w:lastRenderedPageBreak/>
+        <w:t>Allgemeine Fragen die Aufgetreten sind:</w:t>
+      </w:r>
+    </w:p>
+    <w:p>
+      <w:r>
+        <w:t>Ist Word okay?</w:t>
+      </w:r>
+    </w:p>
+    <w:p>
+      <w:r>
+        <w:t>Wie zitiere ich am besten, wenn ich den Inhalt von mehreren Webseiten habe?</w:t>
+      </w:r>
+    </w:p>
+    <w:p>
+      <w:hyperlink r:id="rId11" w:history="1">
+        <w:r>
+          <w:rPr>
+            <w:rStyle w:val="Hyperlink"/>
+          </w:rPr>
+          <w:t>http://www.diplomarbeiten-bbs.at/hinweise-zum-wissenschaftlichen-arbeiten/zitation-plagiate</w:t>
+        </w:r>
+      </w:hyperlink>
+    </w:p>
+    <w:p>
+      <w:r>
+        <w:t>[</w:t>
+      </w:r>
+      <w:r>
+        <w:t>Ist ein Einzug bei Unterpunkten erlaubt?</w:t>
+      </w:r>
+      <w:r>
+        <w:t>]</w:t>
+      </w:r>
+    </w:p>
+    <w:p>
+      <w:r>
+        <w:t>Installation von Programmen wie MySQL Angular erklären oder nicht`?</w:t>
+      </w:r>
+    </w:p>
+    <w:p>
+      <w:r>
+        <w:t>MySQL Datentypen kurz erklären oder nicht?</w:t>
+      </w:r>
+    </w:p>
+    <w:p>
+      <w:r>
+        <w:t>MySQL Relationen und Normalformen auch genauer erklären oder nicht?</w:t>
+      </w:r>
+    </w:p>
+    <w:p>
+      <w:r>
+        <w:t xml:space="preserve">Kann man wenn ein Thema erst später genauer bearbeitet wir ein </w:t>
+      </w:r>
+      <w:r>
+        <w:t>V</w:t>
+      </w:r>
+      <w:r>
+        <w:t xml:space="preserve">erweis drauf machen? </w:t>
+      </w:r>
+      <w:r>
+        <w:t>(</w:t>
+      </w:r>
+      <w:r>
+        <w:t>Querverweis auf eigenen Text.</w:t>
+      </w:r>
+      <w:r>
+        <w:t>)</w:t>
+      </w:r>
+    </w:p>
+    <w:p>
       <w:bookmarkStart w:id="6" w:name="_GoBack"/>
       <w:bookmarkEnd w:id="6"/>
     </w:p>
     <w:p>
-      <w:pPr>
-        <w:pStyle w:val="Listenabsatz"/>
-        <w:numPr>
-          <w:ilvl w:val="0"/>
-          <w:numId w:val="1"/>
-        </w:numPr>
-      </w:pPr>
-      <w:r>
-        <w:t>Statistiken</w:t>
-      </w:r>
-    </w:p>
-    <w:p>
-      <w:pPr>
-        <w:pStyle w:val="Listenabsatz"/>
-        <w:numPr>
-          <w:ilvl w:val="1"/>
-          <w:numId w:val="1"/>
-        </w:numPr>
-      </w:pPr>
-      <w:r>
-        <w:t>Darstellung mit den verwendeten Algorithmen</w:t>
-      </w:r>
-    </w:p>
-    <w:p>
-      <w:pPr>
-        <w:pStyle w:val="Listenabsatz"/>
-        <w:numPr>
-          <w:ilvl w:val="0"/>
-          <w:numId w:val="1"/>
-        </w:numPr>
-      </w:pPr>
-      <w:r>
-        <w:t>Layout</w:t>
-      </w:r>
-    </w:p>
-    <w:p>
-      <w:pPr>
-        <w:pStyle w:val="Listenabsatz"/>
-        <w:numPr>
-          <w:ilvl w:val="1"/>
-          <w:numId w:val="1"/>
-        </w:numPr>
-      </w:pPr>
-      <w:r>
-        <w:t>CSS/HTML</w:t>
-      </w:r>
-    </w:p>
-    <w:p>
-      <w:pPr>
-        <w:pStyle w:val="Listenabsatz"/>
-        <w:numPr>
-          <w:ilvl w:val="1"/>
-          <w:numId w:val="1"/>
-        </w:numPr>
-      </w:pPr>
-      <w:r>
-        <w:t>Javascript</w:t>
-      </w:r>
-    </w:p>
-    <w:p>
-      <w:pPr>
-        <w:pStyle w:val="Listenabsatz"/>
-        <w:numPr>
-          <w:ilvl w:val="1"/>
-          <w:numId w:val="1"/>
-        </w:numPr>
-      </w:pPr>
-      <w:r>
-        <w:t>Bootstrap</w:t>
-      </w:r>
-    </w:p>
-    <w:p>
-      <w:pPr>
-        <w:pStyle w:val="Listenabsatz"/>
-        <w:numPr>
-          <w:ilvl w:val="0"/>
-          <w:numId w:val="1"/>
-        </w:numPr>
-      </w:pPr>
-      <w:r>
-        <w:t>Security</w:t>
-      </w:r>
-    </w:p>
-    <w:p>
-      <w:pPr>
-        <w:pStyle w:val="Listenabsatz"/>
-        <w:numPr>
-          <w:ilvl w:val="0"/>
-          <w:numId w:val="1"/>
-        </w:numPr>
-      </w:pPr>
-      <w:r>
-        <w:t>Literatur- und/oder Quellenverzeichnis</w:t>
-      </w:r>
-    </w:p>
-    <w:p>
-      <w:pPr>
-        <w:pStyle w:val="Listenabsatz"/>
-        <w:numPr>
-          <w:ilvl w:val="0"/>
-          <w:numId w:val="1"/>
-        </w:numPr>
-      </w:pPr>
-      <w:r>
-        <w:t>Abbildungs-, Tabellen- und/oder Abkürzungsverzeichnis</w:t>
-      </w:r>
-    </w:p>
-    <w:p>
-      <w:pPr>
-        <w:pStyle w:val="Listenabsatz"/>
-        <w:numPr>
-          <w:ilvl w:val="0"/>
-          <w:numId w:val="1"/>
-        </w:numPr>
-      </w:pPr>
-      <w:r>
-        <w:t>Begleitprotokoll</w:t>
-      </w:r>
-    </w:p>
-    <w:p>
-      <w:pPr>
-        <w:pStyle w:val="Listenabsatz"/>
-        <w:numPr>
-          <w:ilvl w:val="0"/>
-          <w:numId w:val="1"/>
-        </w:numPr>
-      </w:pPr>
-      <w:r>
-        <w:t>Anhang</w:t>
-      </w:r>
-    </w:p>
-    <w:p>
-      <w:r>
-        <w:t>Überall aufgetretene Probleme erwähnen</w:t>
+      <w:r>
+        <w:t>Besprechen</w:t>
+      </w:r>
+      <w:r>
+        <w:t xml:space="preserve"> mit Steffi</w:t>
+      </w:r>
+      <w:r>
+        <w:t>:</w:t>
+      </w:r>
+    </w:p>
+    <w:p>
+      <w:r>
+        <w:t>Webprogrammierung gehört irgendwo als Überschrift!</w:t>
+      </w:r>
+    </w:p>
+    <w:p>
+      <w:r>
+        <w:t>Jast-t oder JAST oder Jas t ?</w:t>
+      </w:r>
+    </w:p>
+    <w:p/>
+    <w:p/>
+    <w:p>
+      <w:r>
+        <w:t>Nachschauen:</w:t>
+      </w:r>
+    </w:p>
+    <w:p>
+      <w:r>
+        <w:t>Wie werden Abbildungen zittiert? +Tabellen</w:t>
+      </w:r>
+    </w:p>
+    <w:p/>
+    <w:p/>
+    <w:p/>
+    <w:p/>
+    <w:p/>
+    <w:p>
+      <w:r>
+        <w:t xml:space="preserve"> </w:t>
       </w:r>
     </w:p>
     <w:sectPr>
@@ -1631,6 +1745,17 @@
       <w:szCs w:val="18"/>
     </w:rPr>
   </w:style>
+  <w:style w:type="character" w:styleId="Hyperlink">
+    <w:name w:val="Hyperlink"/>
+    <w:basedOn w:val="Absatz-Standardschriftart"/>
+    <w:uiPriority w:val="99"/>
+    <w:unhideWhenUsed/>
+    <w:rsid w:val="006C700B"/>
+    <w:rPr>
+      <w:color w:val="0563C1" w:themeColor="hyperlink"/>
+      <w:u w:val="single"/>
+    </w:rPr>
+  </w:style>
 </w:styles>
 </file>
 
@@ -1934,7 +2059,7 @@
 </file>
 
 <file path=customXml/itemProps1.xml><?xml version="1.0" encoding="utf-8"?>
-<ds:datastoreItem xmlns:ds="http://schemas.openxmlformats.org/officeDocument/2006/customXml" ds:itemID="{8569C3CC-A8DE-4578-A84D-4F19AA33C3E3}">
+<ds:datastoreItem xmlns:ds="http://schemas.openxmlformats.org/officeDocument/2006/customXml" ds:itemID="{46A2BFB8-607C-49AB-AFD4-568D76596547}">
   <ds:schemaRefs>
     <ds:schemaRef ds:uri="http://schemas.openxmlformats.org/officeDocument/2006/bibliography"/>
   </ds:schemaRefs>

</xml_diff>